<commit_message>
More updates on my end. :p
</commit_message>
<xml_diff>
--- a/AIL - DesignDocument - UNI VERSION.docx
+++ b/AIL - DesignDocument - UNI VERSION.docx
@@ -839,8 +839,6 @@
             </w:r>
           </w:p>
         </w:tc>
-        <w:bookmarkStart w:id="0" w:name="_GoBack"/>
-        <w:bookmarkEnd w:id="0"/>
       </w:tr>
       <w:tr>
         <w:tc>
@@ -1258,6 +1256,42 @@
     </w:p>
     <w:p>
       <w:pPr>
+        <w:spacing w:after="0" w:line="240" w:lineRule="auto"/>
+        <w:rPr>
+          <w:rFonts w:ascii="Calibri" w:eastAsia="Calibri" w:hAnsi="Calibri" w:cs="Calibri"/>
+          <w:color w:val="FF0000"/>
+          <w:sz w:val="24"/>
+        </w:rPr>
+      </w:pPr>
+      <w:r>
+        <w:rPr>
+          <w:rFonts w:ascii="Calibri" w:eastAsia="Calibri" w:hAnsi="Calibri" w:cs="Calibri"/>
+          <w:color w:val="FF0000"/>
+          <w:sz w:val="24"/>
+        </w:rPr>
+        <w:t xml:space="preserve">The visual style we are hoping to go for will be a basic 2D style, perhaps in the style of the old 16-bit like the </w:t>
+      </w:r>
+      <w:proofErr w:type="spellStart"/>
+      <w:r>
+        <w:rPr>
+          <w:rFonts w:ascii="Calibri" w:eastAsia="Calibri" w:hAnsi="Calibri" w:cs="Calibri"/>
+          <w:color w:val="FF0000"/>
+          <w:sz w:val="24"/>
+        </w:rPr>
+        <w:t>Pokemon</w:t>
+      </w:r>
+      <w:proofErr w:type="spellEnd"/>
+      <w:r>
+        <w:rPr>
+          <w:rFonts w:ascii="Calibri" w:eastAsia="Calibri" w:hAnsi="Calibri" w:cs="Calibri"/>
+          <w:color w:val="FF0000"/>
+          <w:sz w:val="24"/>
+        </w:rPr>
+        <w:t xml:space="preserve"> games for the original Gameboy or the graphic style from the NES version of Zelda or Mario Brothers games. This will mainly be due to most of the graphics being done via Gimp and not having the skills or experience to create everything required within the time frame for 3D models/assets since we are still beginners at both Maya and Blender. And I also feel that keeping the visual style to 2D will better add to the creepy atmosphere that we are hoping to create within the gameplay of the prototype. </w:t>
+      </w:r>
+    </w:p>
+    <w:p>
+      <w:pPr>
         <w:keepNext/>
         <w:spacing w:before="240" w:after="60" w:line="240" w:lineRule="auto"/>
         <w:rPr>
@@ -1373,6 +1407,118 @@
       <w:pPr>
         <w:spacing w:after="0" w:line="240" w:lineRule="auto"/>
         <w:rPr>
+          <w:rFonts w:ascii="Calibri" w:eastAsia="Calibri" w:hAnsi="Calibri" w:cs="Calibri"/>
+          <w:color w:val="FF0000"/>
+          <w:sz w:val="24"/>
+        </w:rPr>
+      </w:pPr>
+      <w:r>
+        <w:rPr>
+          <w:rFonts w:ascii="Calibri" w:eastAsia="Calibri" w:hAnsi="Calibri" w:cs="Calibri"/>
+          <w:color w:val="FF0000"/>
+          <w:sz w:val="24"/>
+        </w:rPr>
+        <w:t>Main Colour Palliate</w:t>
+      </w:r>
+    </w:p>
+    <w:p>
+      <w:pPr>
+        <w:spacing w:after="0" w:line="240" w:lineRule="auto"/>
+        <w:rPr>
+          <w:rFonts w:ascii="Calibri" w:eastAsia="Calibri" w:hAnsi="Calibri" w:cs="Calibri"/>
+          <w:color w:val="FF0000"/>
+          <w:sz w:val="24"/>
+        </w:rPr>
+      </w:pPr>
+    </w:p>
+    <w:p>
+      <w:pPr>
+        <w:spacing w:after="0" w:line="240" w:lineRule="auto"/>
+        <w:rPr>
+          <w:rFonts w:ascii="Calibri" w:eastAsia="Calibri" w:hAnsi="Calibri" w:cs="Calibri"/>
+          <w:color w:val="FF0000"/>
+          <w:sz w:val="24"/>
+        </w:rPr>
+      </w:pPr>
+      <w:r>
+        <w:rPr>
+          <w:rFonts w:ascii="Calibri" w:eastAsia="Calibri" w:hAnsi="Calibri" w:cs="Calibri"/>
+          <w:color w:val="FF0000"/>
+          <w:sz w:val="24"/>
+        </w:rPr>
+        <w:t>Character Colour Palliate</w:t>
+      </w:r>
+    </w:p>
+    <w:p>
+      <w:pPr>
+        <w:spacing w:after="0" w:line="240" w:lineRule="auto"/>
+        <w:rPr>
+          <w:rFonts w:ascii="Calibri" w:eastAsia="Calibri" w:hAnsi="Calibri" w:cs="Calibri"/>
+          <w:color w:val="FF0000"/>
+          <w:sz w:val="24"/>
+        </w:rPr>
+      </w:pPr>
+    </w:p>
+    <w:p>
+      <w:pPr>
+        <w:spacing w:after="0" w:line="240" w:lineRule="auto"/>
+        <w:rPr>
+          <w:rFonts w:ascii="Calibri" w:eastAsia="Calibri" w:hAnsi="Calibri" w:cs="Calibri"/>
+          <w:color w:val="FF0000"/>
+          <w:sz w:val="24"/>
+        </w:rPr>
+      </w:pPr>
+      <w:r>
+        <w:rPr>
+          <w:rFonts w:ascii="Calibri" w:eastAsia="Calibri" w:hAnsi="Calibri" w:cs="Calibri"/>
+          <w:color w:val="FF0000"/>
+          <w:sz w:val="24"/>
+        </w:rPr>
+        <w:t>Enemies Colour Palliate</w:t>
+      </w:r>
+    </w:p>
+    <w:p>
+      <w:pPr>
+        <w:spacing w:after="0" w:line="240" w:lineRule="auto"/>
+        <w:rPr>
+          <w:rFonts w:ascii="Calibri" w:eastAsia="Calibri" w:hAnsi="Calibri" w:cs="Calibri"/>
+          <w:color w:val="FF0000"/>
+          <w:sz w:val="24"/>
+        </w:rPr>
+      </w:pPr>
+    </w:p>
+    <w:p>
+      <w:pPr>
+        <w:spacing w:after="0" w:line="240" w:lineRule="auto"/>
+        <w:rPr>
+          <w:rFonts w:ascii="Calibri" w:eastAsia="Calibri" w:hAnsi="Calibri" w:cs="Calibri"/>
+          <w:color w:val="FF0000"/>
+          <w:sz w:val="24"/>
+        </w:rPr>
+      </w:pPr>
+      <w:r>
+        <w:rPr>
+          <w:rFonts w:ascii="Calibri" w:eastAsia="Calibri" w:hAnsi="Calibri" w:cs="Calibri"/>
+          <w:color w:val="FF0000"/>
+          <w:sz w:val="24"/>
+        </w:rPr>
+        <w:lastRenderedPageBreak/>
+        <w:t>Garden Colour Palliate</w:t>
+      </w:r>
+    </w:p>
+    <w:p>
+      <w:pPr>
+        <w:spacing w:after="0" w:line="240" w:lineRule="auto"/>
+        <w:rPr>
+          <w:rFonts w:ascii="Calibri" w:eastAsia="Calibri" w:hAnsi="Calibri" w:cs="Calibri"/>
+          <w:sz w:val="24"/>
+        </w:rPr>
+      </w:pPr>
+    </w:p>
+    <w:p>
+      <w:pPr>
+        <w:spacing w:after="0" w:line="240" w:lineRule="auto"/>
+        <w:rPr>
           <w:rFonts w:ascii="MS Shell Dlg 2" w:eastAsia="MS Shell Dlg 2" w:hAnsi="MS Shell Dlg 2" w:cs="MS Shell Dlg 2"/>
           <w:sz w:val="17"/>
         </w:rPr>
@@ -1573,6 +1719,62 @@
         <w:spacing w:after="0" w:line="240" w:lineRule="auto"/>
         <w:rPr>
           <w:rFonts w:ascii="Calibri" w:eastAsia="Calibri" w:hAnsi="Calibri" w:cs="Calibri"/>
+          <w:sz w:val="24"/>
+        </w:rPr>
+      </w:pPr>
+    </w:p>
+    <w:p>
+      <w:pPr>
+        <w:spacing w:after="0" w:line="240" w:lineRule="auto"/>
+        <w:rPr>
+          <w:rFonts w:ascii="Calibri" w:eastAsia="Calibri" w:hAnsi="Calibri" w:cs="Calibri"/>
+          <w:color w:val="FF0000"/>
+          <w:sz w:val="24"/>
+        </w:rPr>
+      </w:pPr>
+      <w:r>
+        <w:rPr>
+          <w:rFonts w:ascii="Calibri" w:eastAsia="Calibri" w:hAnsi="Calibri" w:cs="Calibri"/>
+          <w:color w:val="FF0000"/>
+          <w:sz w:val="24"/>
+        </w:rPr>
+        <w:t xml:space="preserve">The audio style that I am looking into cooperating into the prototype will be a cross between soothing ‘Celtic’ and creepy ‘Halloween’ or ‘Gothic’ style themes. </w:t>
+      </w:r>
+      <w:r>
+        <w:rPr>
+          <w:rFonts w:ascii="Calibri" w:eastAsia="Calibri" w:hAnsi="Calibri" w:cs="Calibri"/>
+          <w:color w:val="FF0000"/>
+          <w:sz w:val="24"/>
+        </w:rPr>
+        <w:t xml:space="preserve">These will be mainly sourced royalty free through YouTube, whom has </w:t>
+      </w:r>
+      <w:proofErr w:type="gramStart"/>
+      <w:r>
+        <w:rPr>
+          <w:rFonts w:ascii="Calibri" w:eastAsia="Calibri" w:hAnsi="Calibri" w:cs="Calibri"/>
+          <w:color w:val="FF0000"/>
+          <w:sz w:val="24"/>
+        </w:rPr>
+        <w:t>okayed</w:t>
+      </w:r>
+      <w:proofErr w:type="gramEnd"/>
+      <w:r>
+        <w:rPr>
+          <w:rFonts w:ascii="Calibri" w:eastAsia="Calibri" w:hAnsi="Calibri" w:cs="Calibri"/>
+          <w:color w:val="FF0000"/>
+          <w:sz w:val="24"/>
+        </w:rPr>
+        <w:t xml:space="preserve"> in the past that I may use his music as long as it’s properly accredited to him in my University projects.</w:t>
+      </w:r>
+      <w:bookmarkStart w:id="0" w:name="_GoBack"/>
+      <w:bookmarkEnd w:id="0"/>
+    </w:p>
+    <w:p>
+      <w:pPr>
+        <w:spacing w:after="0" w:line="240" w:lineRule="auto"/>
+        <w:rPr>
+          <w:rFonts w:ascii="Calibri" w:eastAsia="Calibri" w:hAnsi="Calibri" w:cs="Calibri"/>
+          <w:color w:val="FF0000"/>
           <w:sz w:val="24"/>
         </w:rPr>
       </w:pPr>
@@ -1816,6 +2018,7 @@
           <w:i/>
           <w:sz w:val="28"/>
         </w:rPr>
+        <w:lastRenderedPageBreak/>
         <w:t>Sprite/Models List (2D/3D, ‘visual’ assets)</w:t>
       </w:r>
     </w:p>
@@ -1838,12 +2041,6 @@
         <w:gridCol w:w="2027"/>
       </w:tblGrid>
       <w:tr>
-        <w:tblPrEx>
-          <w:tblCellMar>
-            <w:top w:w="0" w:type="dxa"/>
-            <w:bottom w:w="0" w:type="dxa"/>
-          </w:tblCellMar>
-        </w:tblPrEx>
         <w:trPr>
           <w:trHeight w:val="1"/>
         </w:trPr>
@@ -2038,12 +2235,6 @@
         </w:tc>
       </w:tr>
       <w:tr>
-        <w:tblPrEx>
-          <w:tblCellMar>
-            <w:top w:w="0" w:type="dxa"/>
-            <w:bottom w:w="0" w:type="dxa"/>
-          </w:tblCellMar>
-        </w:tblPrEx>
         <w:trPr>
           <w:trHeight w:val="1"/>
         </w:trPr>
@@ -2205,12 +2396,6 @@
         </w:tc>
       </w:tr>
       <w:tr>
-        <w:tblPrEx>
-          <w:tblCellMar>
-            <w:top w:w="0" w:type="dxa"/>
-            <w:bottom w:w="0" w:type="dxa"/>
-          </w:tblCellMar>
-        </w:tblPrEx>
         <w:trPr>
           <w:trHeight w:val="1"/>
         </w:trPr>
@@ -2405,12 +2590,6 @@
         <w:gridCol w:w="2012"/>
       </w:tblGrid>
       <w:tr>
-        <w:tblPrEx>
-          <w:tblCellMar>
-            <w:top w:w="0" w:type="dxa"/>
-            <w:bottom w:w="0" w:type="dxa"/>
-          </w:tblCellMar>
-        </w:tblPrEx>
         <w:trPr>
           <w:trHeight w:val="1"/>
         </w:trPr>
@@ -2605,12 +2784,6 @@
         </w:tc>
       </w:tr>
       <w:tr>
-        <w:tblPrEx>
-          <w:tblCellMar>
-            <w:top w:w="0" w:type="dxa"/>
-            <w:bottom w:w="0" w:type="dxa"/>
-          </w:tblCellMar>
-        </w:tblPrEx>
         <w:trPr>
           <w:trHeight w:val="1"/>
         </w:trPr>
@@ -2779,12 +2952,6 @@
         </w:tc>
       </w:tr>
       <w:tr>
-        <w:tblPrEx>
-          <w:tblCellMar>
-            <w:top w:w="0" w:type="dxa"/>
-            <w:bottom w:w="0" w:type="dxa"/>
-          </w:tblCellMar>
-        </w:tblPrEx>
         <w:trPr>
           <w:trHeight w:val="1"/>
         </w:trPr>
@@ -2979,12 +3146,6 @@
         <w:gridCol w:w="2020"/>
       </w:tblGrid>
       <w:tr>
-        <w:tblPrEx>
-          <w:tblCellMar>
-            <w:top w:w="0" w:type="dxa"/>
-            <w:bottom w:w="0" w:type="dxa"/>
-          </w:tblCellMar>
-        </w:tblPrEx>
         <w:trPr>
           <w:trHeight w:val="1"/>
         </w:trPr>
@@ -3179,12 +3340,6 @@
         </w:tc>
       </w:tr>
       <w:tr>
-        <w:tblPrEx>
-          <w:tblCellMar>
-            <w:top w:w="0" w:type="dxa"/>
-            <w:bottom w:w="0" w:type="dxa"/>
-          </w:tblCellMar>
-        </w:tblPrEx>
         <w:trPr>
           <w:trHeight w:val="1"/>
         </w:trPr>
@@ -3346,12 +3501,6 @@
         </w:tc>
       </w:tr>
       <w:tr>
-        <w:tblPrEx>
-          <w:tblCellMar>
-            <w:top w:w="0" w:type="dxa"/>
-            <w:bottom w:w="0" w:type="dxa"/>
-          </w:tblCellMar>
-        </w:tblPrEx>
         <w:trPr>
           <w:trHeight w:val="1"/>
         </w:trPr>
@@ -3531,7 +3680,6 @@
           <w:b/>
           <w:sz w:val="32"/>
         </w:rPr>
-        <w:lastRenderedPageBreak/>
         <w:t>Storyboards/Concepts</w:t>
       </w:r>
     </w:p>
@@ -3888,6 +4036,7 @@
           <w:color w:val="FF0000"/>
           <w:sz w:val="24"/>
         </w:rPr>
+        <w:lastRenderedPageBreak/>
         <w:t>For the</w:t>
       </w:r>
       <w:r>
@@ -4071,7 +4220,6 @@
           <w:color w:val="FF0000"/>
           <w:sz w:val="24"/>
         </w:rPr>
-        <w:lastRenderedPageBreak/>
         <w:t>Game input, describe it!</w:t>
       </w:r>
     </w:p>
@@ -4248,6 +4396,7 @@
           <w:rFonts w:ascii="Calibri" w:eastAsia="Calibri" w:hAnsi="Calibri" w:cs="Calibri"/>
           <w:sz w:val="24"/>
         </w:rPr>
+        <w:lastRenderedPageBreak/>
         <w:t>Once the game starts, the player will go to the Gameplay Screen, consisting of</w:t>
       </w:r>
       <w:r>
@@ -4424,16 +4573,7 @@
           <w:color w:val="FF0000"/>
           <w:sz w:val="24"/>
         </w:rPr>
-        <w:t xml:space="preserve">in the sky. When the moon is displayed on the left side, the game has just began with less danger for the player to beware of. However, as the moon begins its journey around the watch, the less time the player has and more enemies will spawn. If the moon goes past the </w:t>
-      </w:r>
-      <w:r>
-        <w:rPr>
-          <w:rFonts w:ascii="Calibri" w:eastAsia="Calibri" w:hAnsi="Calibri" w:cs="Calibri"/>
-          <w:color w:val="FF0000"/>
-          <w:sz w:val="24"/>
-        </w:rPr>
-        <w:lastRenderedPageBreak/>
-        <w:t>watch’s right side</w:t>
+        <w:t>in the sky. When the moon is displayed on the left side, the game has just began with less danger for the player to beware of. However, as the moon begins its journey around the watch, the less time the player has and more enemies will spawn. If the moon goes past the watch’s right side</w:t>
       </w:r>
       <w:r>
         <w:rPr>
@@ -4595,6 +4735,7 @@
           <w:b/>
           <w:sz w:val="26"/>
         </w:rPr>
+        <w:lastRenderedPageBreak/>
         <w:t>Player to Enemies</w:t>
       </w:r>
     </w:p>
@@ -4797,7 +4938,6 @@
           <w:i/>
           <w:sz w:val="28"/>
         </w:rPr>
-        <w:lastRenderedPageBreak/>
         <w:t>High Scores and Ranking</w:t>
       </w:r>
     </w:p>
@@ -5051,6 +5191,7 @@
           <w:color w:val="FF0000"/>
           <w:sz w:val="24"/>
         </w:rPr>
+        <w:lastRenderedPageBreak/>
         <w:t xml:space="preserve">First stage should be with the theme of an ‘urban’ city, with buildings blocking off key areas, marking parts of the map in a corridor fashion. Second stage should be a bit more ‘open’ as a graveyard, but with tombstones scattered across the map that could be a persistent danger if not navigated right. And the last area should be more ‘staged’ as a manor, where the player would be more ‘boxed’ in in contrast to the more ‘open world’ gameplay supported initially. Above all else, the backgrounds should keep in mind consistency with looping through, in order to maintain an ‘illusion’ of free movement, without jarring edges making the fact the player is in a repeating ‘floor’, blatant. </w:t>
       </w:r>
     </w:p>
@@ -5219,221 +5360,230 @@
           <w:b/>
           <w:sz w:val="26"/>
         </w:rPr>
+        <w:t>Path</w:t>
+      </w:r>
+    </w:p>
+    <w:p>
+      <w:pPr>
+        <w:spacing w:after="0" w:line="240" w:lineRule="auto"/>
+        <w:rPr>
+          <w:rFonts w:ascii="Calibri" w:eastAsia="Calibri" w:hAnsi="Calibri" w:cs="Calibri"/>
+          <w:sz w:val="24"/>
+        </w:rPr>
+      </w:pPr>
+    </w:p>
+    <w:p>
+      <w:pPr>
+        <w:spacing w:after="0" w:line="240" w:lineRule="auto"/>
+        <w:rPr>
+          <w:rFonts w:ascii="Calibri" w:eastAsia="Calibri" w:hAnsi="Calibri" w:cs="Calibri"/>
+          <w:sz w:val="24"/>
+        </w:rPr>
+      </w:pPr>
+      <w:r>
+        <w:rPr>
+          <w:rFonts w:ascii="Calibri" w:eastAsia="Calibri" w:hAnsi="Calibri" w:cs="Calibri"/>
+          <w:sz w:val="24"/>
+        </w:rPr>
+        <w:t>WIP Scope Notes.</w:t>
+      </w:r>
+    </w:p>
+    <w:p>
+      <w:pPr>
+        <w:spacing w:after="0" w:line="240" w:lineRule="auto"/>
+        <w:rPr>
+          <w:rFonts w:ascii="Calibri" w:eastAsia="Calibri" w:hAnsi="Calibri" w:cs="Calibri"/>
+          <w:sz w:val="24"/>
+        </w:rPr>
+      </w:pPr>
+    </w:p>
+    <w:p>
+      <w:pPr>
+        <w:spacing w:after="0" w:line="240" w:lineRule="auto"/>
+        <w:rPr>
+          <w:rFonts w:ascii="Calibri" w:eastAsia="Calibri" w:hAnsi="Calibri" w:cs="Calibri"/>
+          <w:sz w:val="24"/>
+        </w:rPr>
+      </w:pPr>
+      <w:r>
+        <w:rPr>
+          <w:rFonts w:ascii="Calibri" w:eastAsia="Calibri" w:hAnsi="Calibri" w:cs="Calibri"/>
+          <w:sz w:val="24"/>
+        </w:rPr>
+        <w:t>Scene Scope.</w:t>
+      </w:r>
+    </w:p>
+    <w:p>
+      <w:pPr>
+        <w:spacing w:after="0" w:line="240" w:lineRule="auto"/>
+        <w:rPr>
+          <w:rFonts w:ascii="Calibri" w:eastAsia="Calibri" w:hAnsi="Calibri" w:cs="Calibri"/>
+          <w:sz w:val="24"/>
+        </w:rPr>
+      </w:pPr>
+    </w:p>
+    <w:p>
+      <w:pPr>
+        <w:spacing w:after="0" w:line="240" w:lineRule="auto"/>
+        <w:rPr>
+          <w:rFonts w:ascii="Calibri" w:eastAsia="Calibri" w:hAnsi="Calibri" w:cs="Calibri"/>
+          <w:sz w:val="24"/>
+        </w:rPr>
+      </w:pPr>
+      <w:r>
+        <w:rPr>
+          <w:rFonts w:ascii="Calibri" w:eastAsia="Calibri" w:hAnsi="Calibri" w:cs="Calibri"/>
+          <w:sz w:val="24"/>
+        </w:rPr>
+        <w:t>G-Floor &gt; 1-Floor (A &gt; B) &gt; G-Floor &gt; Courtyard Escape</w:t>
+      </w:r>
+    </w:p>
+    <w:p>
+      <w:pPr>
+        <w:spacing w:after="0" w:line="240" w:lineRule="auto"/>
+        <w:rPr>
+          <w:rFonts w:ascii="Calibri" w:eastAsia="Calibri" w:hAnsi="Calibri" w:cs="Calibri"/>
+          <w:sz w:val="24"/>
+        </w:rPr>
+      </w:pPr>
+    </w:p>
+    <w:p>
+      <w:pPr>
+        <w:spacing w:after="0" w:line="240" w:lineRule="auto"/>
+        <w:rPr>
+          <w:rFonts w:ascii="Calibri" w:eastAsia="Calibri" w:hAnsi="Calibri" w:cs="Calibri"/>
+          <w:sz w:val="24"/>
+        </w:rPr>
+      </w:pPr>
+      <w:r>
+        <w:rPr>
+          <w:rFonts w:ascii="Calibri" w:eastAsia="Calibri" w:hAnsi="Calibri" w:cs="Calibri"/>
+          <w:sz w:val="24"/>
+        </w:rPr>
+        <w:t>Local Scope</w:t>
+      </w:r>
+    </w:p>
+    <w:p>
+      <w:pPr>
+        <w:spacing w:after="0" w:line="240" w:lineRule="auto"/>
+        <w:rPr>
+          <w:rFonts w:ascii="Calibri" w:eastAsia="Calibri" w:hAnsi="Calibri" w:cs="Calibri"/>
+          <w:sz w:val="24"/>
+        </w:rPr>
+      </w:pPr>
+      <w:r>
+        <w:rPr>
+          <w:rFonts w:ascii="Calibri" w:eastAsia="Calibri" w:hAnsi="Calibri" w:cs="Calibri"/>
+          <w:sz w:val="24"/>
+        </w:rPr>
+        <w:t>(LEVEL DESIGN)</w:t>
+      </w:r>
+    </w:p>
+    <w:p>
+      <w:pPr>
+        <w:spacing w:after="0" w:line="240" w:lineRule="auto"/>
+        <w:rPr>
+          <w:rFonts w:ascii="Calibri" w:eastAsia="Calibri" w:hAnsi="Calibri" w:cs="Calibri"/>
+          <w:color w:val="FF0000"/>
+          <w:sz w:val="24"/>
+        </w:rPr>
+      </w:pPr>
+    </w:p>
+    <w:p>
+      <w:pPr>
+        <w:spacing w:after="0" w:line="240" w:lineRule="auto"/>
+        <w:rPr>
+          <w:rFonts w:ascii="Calibri" w:eastAsia="Calibri" w:hAnsi="Calibri" w:cs="Calibri"/>
+          <w:color w:val="FF0000"/>
+          <w:sz w:val="24"/>
+        </w:rPr>
+      </w:pPr>
+    </w:p>
+    <w:p>
+      <w:pPr>
+        <w:spacing w:after="0" w:line="240" w:lineRule="auto"/>
+        <w:rPr>
+          <w:rFonts w:ascii="Calibri" w:eastAsia="Calibri" w:hAnsi="Calibri" w:cs="Calibri"/>
+          <w:color w:val="FF0000"/>
+          <w:sz w:val="24"/>
+        </w:rPr>
+      </w:pPr>
+      <w:r>
+        <w:rPr>
+          <w:rFonts w:ascii="Calibri" w:eastAsia="Calibri" w:hAnsi="Calibri" w:cs="Calibri"/>
+          <w:color w:val="FF0000"/>
+          <w:sz w:val="24"/>
+        </w:rPr>
+        <w:t>(Path if linear, ‘routes’ if open world. Under where to be/go in order to trigger ‘main’ key scenes. Possible sub-scenes if going further detailed, est. AIM for simplicity whenever possible!)</w:t>
+      </w:r>
+    </w:p>
+    <w:p>
+      <w:pPr>
+        <w:spacing w:after="0" w:line="240" w:lineRule="auto"/>
+        <w:rPr>
+          <w:rFonts w:ascii="Calibri" w:eastAsia="Calibri" w:hAnsi="Calibri" w:cs="Calibri"/>
+          <w:color w:val="FF0000"/>
+          <w:sz w:val="24"/>
+        </w:rPr>
+      </w:pPr>
+    </w:p>
+    <w:p>
+      <w:pPr>
+        <w:spacing w:after="0" w:line="240" w:lineRule="auto"/>
+        <w:rPr>
+          <w:rFonts w:ascii="Calibri" w:eastAsia="Calibri" w:hAnsi="Calibri" w:cs="Calibri"/>
+          <w:color w:val="FF0000"/>
+          <w:sz w:val="24"/>
+        </w:rPr>
+      </w:pPr>
+      <w:r>
+        <w:rPr>
+          <w:rFonts w:ascii="Calibri" w:eastAsia="Calibri" w:hAnsi="Calibri" w:cs="Calibri"/>
+          <w:color w:val="FF0000"/>
+          <w:sz w:val="24"/>
+        </w:rPr>
+        <w:t>Example…</w:t>
+      </w:r>
+    </w:p>
+    <w:p>
+      <w:pPr>
+        <w:spacing w:after="0" w:line="240" w:lineRule="auto"/>
+        <w:rPr>
+          <w:rFonts w:ascii="Calibri" w:eastAsia="Calibri" w:hAnsi="Calibri" w:cs="Calibri"/>
+          <w:i/>
+          <w:color w:val="FF0000"/>
+          <w:sz w:val="24"/>
+        </w:rPr>
+      </w:pPr>
+    </w:p>
+    <w:p>
+      <w:pPr>
+        <w:spacing w:after="0" w:line="240" w:lineRule="auto"/>
+        <w:rPr>
+          <w:rFonts w:ascii="Calibri" w:eastAsia="Calibri" w:hAnsi="Calibri" w:cs="Calibri"/>
+          <w:i/>
+          <w:color w:val="FF0000"/>
+          <w:sz w:val="24"/>
+        </w:rPr>
+      </w:pPr>
+      <w:r>
+        <w:rPr>
+          <w:rFonts w:ascii="Calibri" w:eastAsia="Calibri" w:hAnsi="Calibri" w:cs="Calibri"/>
+          <w:i/>
+          <w:color w:val="FF0000"/>
+          <w:sz w:val="24"/>
+        </w:rPr>
+        <w:t xml:space="preserve">Even though the player is free to move anywhere within the game, the game itself is not a ‘true’ open world map with all the complexities thereof, because the game’s progression is based on how long the player is still alive. Gameplay wise, the player will go through three ‘stages’; City &gt; Graveyard &gt; Manor, before eventually receiving the victory if the player survives with some health throughout each stage. With the background and contents and </w:t>
+      </w:r>
+      <w:r>
+        <w:rPr>
+          <w:rFonts w:ascii="Calibri" w:eastAsia="Calibri" w:hAnsi="Calibri" w:cs="Calibri"/>
+          <w:i/>
+          <w:color w:val="FF0000"/>
+          <w:sz w:val="24"/>
+        </w:rPr>
         <w:lastRenderedPageBreak/>
-        <w:t>Path</w:t>
-      </w:r>
-    </w:p>
-    <w:p>
-      <w:pPr>
-        <w:spacing w:after="0" w:line="240" w:lineRule="auto"/>
-        <w:rPr>
-          <w:rFonts w:ascii="Calibri" w:eastAsia="Calibri" w:hAnsi="Calibri" w:cs="Calibri"/>
-          <w:sz w:val="24"/>
-        </w:rPr>
-      </w:pPr>
-    </w:p>
-    <w:p>
-      <w:pPr>
-        <w:spacing w:after="0" w:line="240" w:lineRule="auto"/>
-        <w:rPr>
-          <w:rFonts w:ascii="Calibri" w:eastAsia="Calibri" w:hAnsi="Calibri" w:cs="Calibri"/>
-          <w:sz w:val="24"/>
-        </w:rPr>
-      </w:pPr>
-      <w:r>
-        <w:rPr>
-          <w:rFonts w:ascii="Calibri" w:eastAsia="Calibri" w:hAnsi="Calibri" w:cs="Calibri"/>
-          <w:sz w:val="24"/>
-        </w:rPr>
-        <w:t>WIP Scope Notes.</w:t>
-      </w:r>
-    </w:p>
-    <w:p>
-      <w:pPr>
-        <w:spacing w:after="0" w:line="240" w:lineRule="auto"/>
-        <w:rPr>
-          <w:rFonts w:ascii="Calibri" w:eastAsia="Calibri" w:hAnsi="Calibri" w:cs="Calibri"/>
-          <w:sz w:val="24"/>
-        </w:rPr>
-      </w:pPr>
-    </w:p>
-    <w:p>
-      <w:pPr>
-        <w:spacing w:after="0" w:line="240" w:lineRule="auto"/>
-        <w:rPr>
-          <w:rFonts w:ascii="Calibri" w:eastAsia="Calibri" w:hAnsi="Calibri" w:cs="Calibri"/>
-          <w:sz w:val="24"/>
-        </w:rPr>
-      </w:pPr>
-      <w:r>
-        <w:rPr>
-          <w:rFonts w:ascii="Calibri" w:eastAsia="Calibri" w:hAnsi="Calibri" w:cs="Calibri"/>
-          <w:sz w:val="24"/>
-        </w:rPr>
-        <w:t>Scene Scope.</w:t>
-      </w:r>
-    </w:p>
-    <w:p>
-      <w:pPr>
-        <w:spacing w:after="0" w:line="240" w:lineRule="auto"/>
-        <w:rPr>
-          <w:rFonts w:ascii="Calibri" w:eastAsia="Calibri" w:hAnsi="Calibri" w:cs="Calibri"/>
-          <w:sz w:val="24"/>
-        </w:rPr>
-      </w:pPr>
-    </w:p>
-    <w:p>
-      <w:pPr>
-        <w:spacing w:after="0" w:line="240" w:lineRule="auto"/>
-        <w:rPr>
-          <w:rFonts w:ascii="Calibri" w:eastAsia="Calibri" w:hAnsi="Calibri" w:cs="Calibri"/>
-          <w:sz w:val="24"/>
-        </w:rPr>
-      </w:pPr>
-      <w:r>
-        <w:rPr>
-          <w:rFonts w:ascii="Calibri" w:eastAsia="Calibri" w:hAnsi="Calibri" w:cs="Calibri"/>
-          <w:sz w:val="24"/>
-        </w:rPr>
-        <w:t>G-Floor &gt; 1-Floor (A &gt; B) &gt; G-Floor &gt; Courtyard Escape</w:t>
-      </w:r>
-    </w:p>
-    <w:p>
-      <w:pPr>
-        <w:spacing w:after="0" w:line="240" w:lineRule="auto"/>
-        <w:rPr>
-          <w:rFonts w:ascii="Calibri" w:eastAsia="Calibri" w:hAnsi="Calibri" w:cs="Calibri"/>
-          <w:sz w:val="24"/>
-        </w:rPr>
-      </w:pPr>
-    </w:p>
-    <w:p>
-      <w:pPr>
-        <w:spacing w:after="0" w:line="240" w:lineRule="auto"/>
-        <w:rPr>
-          <w:rFonts w:ascii="Calibri" w:eastAsia="Calibri" w:hAnsi="Calibri" w:cs="Calibri"/>
-          <w:sz w:val="24"/>
-        </w:rPr>
-      </w:pPr>
-      <w:r>
-        <w:rPr>
-          <w:rFonts w:ascii="Calibri" w:eastAsia="Calibri" w:hAnsi="Calibri" w:cs="Calibri"/>
-          <w:sz w:val="24"/>
-        </w:rPr>
-        <w:t>Local Scope</w:t>
-      </w:r>
-    </w:p>
-    <w:p>
-      <w:pPr>
-        <w:spacing w:after="0" w:line="240" w:lineRule="auto"/>
-        <w:rPr>
-          <w:rFonts w:ascii="Calibri" w:eastAsia="Calibri" w:hAnsi="Calibri" w:cs="Calibri"/>
-          <w:sz w:val="24"/>
-        </w:rPr>
-      </w:pPr>
-      <w:r>
-        <w:rPr>
-          <w:rFonts w:ascii="Calibri" w:eastAsia="Calibri" w:hAnsi="Calibri" w:cs="Calibri"/>
-          <w:sz w:val="24"/>
-        </w:rPr>
-        <w:t>(LEVEL DESIGN)</w:t>
-      </w:r>
-    </w:p>
-    <w:p>
-      <w:pPr>
-        <w:spacing w:after="0" w:line="240" w:lineRule="auto"/>
-        <w:rPr>
-          <w:rFonts w:ascii="Calibri" w:eastAsia="Calibri" w:hAnsi="Calibri" w:cs="Calibri"/>
-          <w:color w:val="FF0000"/>
-          <w:sz w:val="24"/>
-        </w:rPr>
-      </w:pPr>
-    </w:p>
-    <w:p>
-      <w:pPr>
-        <w:spacing w:after="0" w:line="240" w:lineRule="auto"/>
-        <w:rPr>
-          <w:rFonts w:ascii="Calibri" w:eastAsia="Calibri" w:hAnsi="Calibri" w:cs="Calibri"/>
-          <w:color w:val="FF0000"/>
-          <w:sz w:val="24"/>
-        </w:rPr>
-      </w:pPr>
-    </w:p>
-    <w:p>
-      <w:pPr>
-        <w:spacing w:after="0" w:line="240" w:lineRule="auto"/>
-        <w:rPr>
-          <w:rFonts w:ascii="Calibri" w:eastAsia="Calibri" w:hAnsi="Calibri" w:cs="Calibri"/>
-          <w:color w:val="FF0000"/>
-          <w:sz w:val="24"/>
-        </w:rPr>
-      </w:pPr>
-      <w:r>
-        <w:rPr>
-          <w:rFonts w:ascii="Calibri" w:eastAsia="Calibri" w:hAnsi="Calibri" w:cs="Calibri"/>
-          <w:color w:val="FF0000"/>
-          <w:sz w:val="24"/>
-        </w:rPr>
-        <w:t>(Path if linear, ‘routes’ if open world. Under where to be/go in order to trigger ‘main’ key scenes. Possible sub-scenes if going further detailed, est. AIM for simplicity whenever possible!)</w:t>
-      </w:r>
-    </w:p>
-    <w:p>
-      <w:pPr>
-        <w:spacing w:after="0" w:line="240" w:lineRule="auto"/>
-        <w:rPr>
-          <w:rFonts w:ascii="Calibri" w:eastAsia="Calibri" w:hAnsi="Calibri" w:cs="Calibri"/>
-          <w:color w:val="FF0000"/>
-          <w:sz w:val="24"/>
-        </w:rPr>
-      </w:pPr>
-    </w:p>
-    <w:p>
-      <w:pPr>
-        <w:spacing w:after="0" w:line="240" w:lineRule="auto"/>
-        <w:rPr>
-          <w:rFonts w:ascii="Calibri" w:eastAsia="Calibri" w:hAnsi="Calibri" w:cs="Calibri"/>
-          <w:color w:val="FF0000"/>
-          <w:sz w:val="24"/>
-        </w:rPr>
-      </w:pPr>
-      <w:r>
-        <w:rPr>
-          <w:rFonts w:ascii="Calibri" w:eastAsia="Calibri" w:hAnsi="Calibri" w:cs="Calibri"/>
-          <w:color w:val="FF0000"/>
-          <w:sz w:val="24"/>
-        </w:rPr>
-        <w:t>Example…</w:t>
-      </w:r>
-    </w:p>
-    <w:p>
-      <w:pPr>
-        <w:spacing w:after="0" w:line="240" w:lineRule="auto"/>
-        <w:rPr>
-          <w:rFonts w:ascii="Calibri" w:eastAsia="Calibri" w:hAnsi="Calibri" w:cs="Calibri"/>
-          <w:i/>
-          <w:color w:val="FF0000"/>
-          <w:sz w:val="24"/>
-        </w:rPr>
-      </w:pPr>
-    </w:p>
-    <w:p>
-      <w:pPr>
-        <w:spacing w:after="0" w:line="240" w:lineRule="auto"/>
-        <w:rPr>
-          <w:rFonts w:ascii="Calibri" w:eastAsia="Calibri" w:hAnsi="Calibri" w:cs="Calibri"/>
-          <w:i/>
-          <w:color w:val="FF0000"/>
-          <w:sz w:val="24"/>
-        </w:rPr>
-      </w:pPr>
-      <w:r>
-        <w:rPr>
-          <w:rFonts w:ascii="Calibri" w:eastAsia="Calibri" w:hAnsi="Calibri" w:cs="Calibri"/>
-          <w:i/>
-          <w:color w:val="FF0000"/>
-          <w:sz w:val="24"/>
-        </w:rPr>
-        <w:t>Even though the player is free to move anywhere within the game, the game itself is not a ‘true’ open world map with all the complexities thereof, because the game’s progression is based on how long the player is still alive. Gameplay wise, the player will go through three ‘stages’; City &gt; Graveyard &gt; Manor, before eventually receiving the victory if the player survives with some health throughout each stage. With the background and contents and layout of possible ‘barriers’ shifting throughout each stage. If the player were to die, or suffer a game over during each of the three stages, then the player will have to play from the beginning of the game again. This might be a bit painful for the player, but I feel it’d be a vital pain to add some emphasis on surviving through the limited amount of content within the game itself, under a “Nintendo Hard” style philosophy of game design.</w:t>
+        <w:t>layout of possible ‘barriers’ shifting throughout each stage. If the player were to die, or suffer a game over during each of the three stages, then the player will have to play from the beginning of the game again. This might be a bit painful for the player, but I feel it’d be a vital pain to add some emphasis on surviving through the limited amount of content within the game itself, under a “Nintendo Hard” style philosophy of game design.</w:t>
       </w:r>
     </w:p>
     <w:p>
@@ -5598,15 +5748,7 @@
           <w:rFonts w:ascii="Calibri" w:eastAsia="Calibri" w:hAnsi="Calibri" w:cs="Calibri"/>
           <w:sz w:val="24"/>
         </w:rPr>
-        <w:t xml:space="preserve">, or interactive objects </w:t>
-      </w:r>
-      <w:r>
-        <w:rPr>
-          <w:rFonts w:ascii="Calibri" w:eastAsia="Calibri" w:hAnsi="Calibri" w:cs="Calibri"/>
-          <w:sz w:val="24"/>
-        </w:rPr>
-        <w:lastRenderedPageBreak/>
-        <w:t xml:space="preserve">in order to trigger change within the locked landscape. WIP </w:t>
+        <w:t xml:space="preserve">, or interactive objects in order to trigger change within the locked landscape. WIP </w:t>
       </w:r>
       <w:r>
         <w:rPr>
@@ -5972,6 +6114,7 @@
           <w:sz w:val="24"/>
           <w:u w:val="single"/>
         </w:rPr>
+        <w:lastRenderedPageBreak/>
         <w:t>And the ‘to next stage’ condition, that is timer bound to determine how long each stage lasts.</w:t>
       </w:r>
     </w:p>
@@ -6194,15 +6337,7 @@
           <w:rFonts w:ascii="Calibri" w:eastAsia="Calibri" w:hAnsi="Calibri" w:cs="Calibri"/>
           <w:sz w:val="24"/>
         </w:rPr>
-        <w:t xml:space="preserve">In general, this Test Table was created under the general path/logic of Top Down testing, and the mentality of Black Box conditions. Each step is delivered through Thread Testing to </w:t>
-      </w:r>
-      <w:r>
-        <w:rPr>
-          <w:rFonts w:ascii="Calibri" w:eastAsia="Calibri" w:hAnsi="Calibri" w:cs="Calibri"/>
-          <w:sz w:val="24"/>
-        </w:rPr>
-        <w:lastRenderedPageBreak/>
-        <w:t>ensure that each test is done in ‘steps’, so that the results of each step are recorded as they are assessed.</w:t>
+        <w:t>In general, this Test Table was created under the general path/logic of Top Down testing, and the mentality of Black Box conditions. Each step is delivered through Thread Testing to ensure that each test is done in ‘steps’, so that the results of each step are recorded as they are assessed.</w:t>
       </w:r>
     </w:p>
     <w:p>
@@ -6277,12 +6412,6 @@
         <w:gridCol w:w="1780"/>
       </w:tblGrid>
       <w:tr>
-        <w:tblPrEx>
-          <w:tblCellMar>
-            <w:top w:w="0" w:type="dxa"/>
-            <w:bottom w:w="0" w:type="dxa"/>
-          </w:tblCellMar>
-        </w:tblPrEx>
         <w:trPr>
           <w:trHeight w:val="1"/>
         </w:trPr>
@@ -6475,12 +6604,6 @@
         </w:tc>
       </w:tr>
       <w:tr>
-        <w:tblPrEx>
-          <w:tblCellMar>
-            <w:top w:w="0" w:type="dxa"/>
-            <w:bottom w:w="0" w:type="dxa"/>
-          </w:tblCellMar>
-        </w:tblPrEx>
         <w:trPr>
           <w:trHeight w:val="1"/>
         </w:trPr>
@@ -6678,12 +6801,6 @@
         </w:tc>
       </w:tr>
       <w:tr>
-        <w:tblPrEx>
-          <w:tblCellMar>
-            <w:top w:w="0" w:type="dxa"/>
-            <w:bottom w:w="0" w:type="dxa"/>
-          </w:tblCellMar>
-        </w:tblPrEx>
         <w:trPr>
           <w:trHeight w:val="1"/>
         </w:trPr>
@@ -6884,12 +7001,6 @@
         </w:tc>
       </w:tr>
       <w:tr>
-        <w:tblPrEx>
-          <w:tblCellMar>
-            <w:top w:w="0" w:type="dxa"/>
-            <w:bottom w:w="0" w:type="dxa"/>
-          </w:tblCellMar>
-        </w:tblPrEx>
         <w:trPr>
           <w:trHeight w:val="1"/>
         </w:trPr>
@@ -7080,12 +7191,6 @@
         </w:tc>
       </w:tr>
       <w:tr>
-        <w:tblPrEx>
-          <w:tblCellMar>
-            <w:top w:w="0" w:type="dxa"/>
-            <w:bottom w:w="0" w:type="dxa"/>
-          </w:tblCellMar>
-        </w:tblPrEx>
         <w:trPr>
           <w:trHeight w:val="1"/>
         </w:trPr>
@@ -7266,12 +7371,6 @@
         </w:tc>
       </w:tr>
       <w:tr>
-        <w:tblPrEx>
-          <w:tblCellMar>
-            <w:top w:w="0" w:type="dxa"/>
-            <w:bottom w:w="0" w:type="dxa"/>
-          </w:tblCellMar>
-        </w:tblPrEx>
         <w:trPr>
           <w:trHeight w:val="1"/>
         </w:trPr>
@@ -7332,60 +7431,41 @@
                 <w:color w:val="FF0000"/>
                 <w:sz w:val="24"/>
               </w:rPr>
-              <w:t xml:space="preserve">Check that the text from the instructions page </w:t>
-            </w:r>
-            <w:r>
+              <w:t>Check that the text from the instructions page itself is scalable, and above all else readable on a mobile device.</w:t>
+            </w:r>
+          </w:p>
+        </w:tc>
+        <w:tc>
+          <w:tcPr>
+            <w:tcW w:w="2096" w:type="dxa"/>
+            <w:tcBorders>
+              <w:top w:val="single" w:sz="4" w:space="0" w:color="000000"/>
+              <w:left w:val="single" w:sz="4" w:space="0" w:color="000000"/>
+              <w:bottom w:val="single" w:sz="4" w:space="0" w:color="000000"/>
+              <w:right w:val="single" w:sz="4" w:space="0" w:color="000000"/>
+            </w:tcBorders>
+            <w:shd w:val="clear" w:color="000000" w:fill="FFFFFF"/>
+            <w:tcMar>
+              <w:left w:w="108" w:type="dxa"/>
+              <w:right w:w="108" w:type="dxa"/>
+            </w:tcMar>
+          </w:tcPr>
+          <w:p>
+            <w:pPr>
+              <w:spacing w:after="0" w:line="240" w:lineRule="auto"/>
               <w:rPr>
                 <w:rFonts w:ascii="Calibri" w:eastAsia="Calibri" w:hAnsi="Calibri" w:cs="Calibri"/>
                 <w:color w:val="FF0000"/>
                 <w:sz w:val="24"/>
               </w:rPr>
-              <w:lastRenderedPageBreak/>
-              <w:t>itself is scalable, and above all else readable on a mobile device.</w:t>
-            </w:r>
-          </w:p>
-        </w:tc>
-        <w:tc>
-          <w:tcPr>
-            <w:tcW w:w="2096" w:type="dxa"/>
-            <w:tcBorders>
-              <w:top w:val="single" w:sz="4" w:space="0" w:color="000000"/>
-              <w:left w:val="single" w:sz="4" w:space="0" w:color="000000"/>
-              <w:bottom w:val="single" w:sz="4" w:space="0" w:color="000000"/>
-              <w:right w:val="single" w:sz="4" w:space="0" w:color="000000"/>
-            </w:tcBorders>
-            <w:shd w:val="clear" w:color="000000" w:fill="FFFFFF"/>
-            <w:tcMar>
-              <w:left w:w="108" w:type="dxa"/>
-              <w:right w:w="108" w:type="dxa"/>
-            </w:tcMar>
-          </w:tcPr>
-          <w:p>
-            <w:pPr>
-              <w:spacing w:after="0" w:line="240" w:lineRule="auto"/>
+            </w:pPr>
+            <w:r>
               <w:rPr>
                 <w:rFonts w:ascii="Calibri" w:eastAsia="Calibri" w:hAnsi="Calibri" w:cs="Calibri"/>
                 <w:color w:val="FF0000"/>
                 <w:sz w:val="24"/>
               </w:rPr>
-            </w:pPr>
-            <w:r>
-              <w:rPr>
-                <w:rFonts w:ascii="Calibri" w:eastAsia="Calibri" w:hAnsi="Calibri" w:cs="Calibri"/>
-                <w:color w:val="FF0000"/>
-                <w:sz w:val="24"/>
-              </w:rPr>
-              <w:lastRenderedPageBreak/>
-              <w:t xml:space="preserve">That the text itself will faithfully scale to whatever native </w:t>
-            </w:r>
-            <w:r>
-              <w:rPr>
-                <w:rFonts w:ascii="Calibri" w:eastAsia="Calibri" w:hAnsi="Calibri" w:cs="Calibri"/>
-                <w:color w:val="FF0000"/>
-                <w:sz w:val="24"/>
-              </w:rPr>
-              <w:lastRenderedPageBreak/>
-              <w:t>resolution the user’s mobile has, and above all is, is readable.</w:t>
+              <w:t>That the text itself will faithfully scale to whatever native resolution the user’s mobile has, and above all is, is readable.</w:t>
             </w:r>
           </w:p>
           <w:p>
@@ -7471,12 +7551,6 @@
         </w:tc>
       </w:tr>
       <w:tr>
-        <w:tblPrEx>
-          <w:tblCellMar>
-            <w:top w:w="0" w:type="dxa"/>
-            <w:bottom w:w="0" w:type="dxa"/>
-          </w:tblCellMar>
-        </w:tblPrEx>
         <w:trPr>
           <w:trHeight w:val="1"/>
         </w:trPr>
@@ -7675,12 +7749,6 @@
         </w:tc>
       </w:tr>
       <w:tr>
-        <w:tblPrEx>
-          <w:tblCellMar>
-            <w:top w:w="0" w:type="dxa"/>
-            <w:bottom w:w="0" w:type="dxa"/>
-          </w:tblCellMar>
-        </w:tblPrEx>
         <w:trPr>
           <w:trHeight w:val="1"/>
         </w:trPr>
@@ -7869,12 +7937,6 @@
         </w:tc>
       </w:tr>
       <w:tr>
-        <w:tblPrEx>
-          <w:tblCellMar>
-            <w:top w:w="0" w:type="dxa"/>
-            <w:bottom w:w="0" w:type="dxa"/>
-          </w:tblCellMar>
-        </w:tblPrEx>
         <w:trPr>
           <w:trHeight w:val="1"/>
         </w:trPr>
@@ -7935,7 +7997,16 @@
                 <w:color w:val="FF0000"/>
                 <w:sz w:val="24"/>
               </w:rPr>
-              <w:t>Check that the user can play the game from the “instructions” page, by pressing the “Play Game” button.</w:t>
+              <w:t xml:space="preserve">Check that the user </w:t>
+            </w:r>
+            <w:r>
+              <w:rPr>
+                <w:rFonts w:ascii="Calibri" w:eastAsia="Calibri" w:hAnsi="Calibri" w:cs="Calibri"/>
+                <w:color w:val="FF0000"/>
+                <w:sz w:val="24"/>
+              </w:rPr>
+              <w:lastRenderedPageBreak/>
+              <w:t>can play the game from the “instructions” page, by pressing the “Play Game” button.</w:t>
             </w:r>
           </w:p>
         </w:tc>
@@ -7969,7 +8040,17 @@
                 <w:color w:val="FF0000"/>
                 <w:sz w:val="24"/>
               </w:rPr>
-              <w:t xml:space="preserve">That the gameplay screen loads over the help screen, and starts the gameplay with the player character in the </w:t>
+              <w:lastRenderedPageBreak/>
+              <w:t xml:space="preserve">That the gameplay </w:t>
+            </w:r>
+            <w:r>
+              <w:rPr>
+                <w:rFonts w:ascii="Calibri" w:eastAsia="Calibri" w:hAnsi="Calibri" w:cs="Calibri"/>
+                <w:color w:val="FF0000"/>
+                <w:sz w:val="24"/>
+              </w:rPr>
+              <w:lastRenderedPageBreak/>
+              <w:t xml:space="preserve">screen loads over the help screen, and starts the gameplay with the player character in the </w:t>
             </w:r>
             <w:proofErr w:type="spellStart"/>
             <w:r>
@@ -8083,12 +8164,6 @@
         </w:tc>
       </w:tr>
       <w:tr>
-        <w:tblPrEx>
-          <w:tblCellMar>
-            <w:top w:w="0" w:type="dxa"/>
-            <w:bottom w:w="0" w:type="dxa"/>
-          </w:tblCellMar>
-        </w:tblPrEx>
         <w:trPr>
           <w:trHeight w:val="1"/>
         </w:trPr>
@@ -8286,12 +8361,6 @@
         </w:tc>
       </w:tr>
       <w:tr>
-        <w:tblPrEx>
-          <w:tblCellMar>
-            <w:top w:w="0" w:type="dxa"/>
-            <w:bottom w:w="0" w:type="dxa"/>
-          </w:tblCellMar>
-        </w:tblPrEx>
         <w:trPr>
           <w:trHeight w:val="1"/>
         </w:trPr>
@@ -8472,12 +8541,6 @@
         </w:tc>
       </w:tr>
       <w:tr>
-        <w:tblPrEx>
-          <w:tblCellMar>
-            <w:top w:w="0" w:type="dxa"/>
-            <w:bottom w:w="0" w:type="dxa"/>
-          </w:tblCellMar>
-        </w:tblPrEx>
         <w:trPr>
           <w:trHeight w:val="1"/>
         </w:trPr>
@@ -8675,12 +8738,6 @@
         </w:tc>
       </w:tr>
       <w:tr>
-        <w:tblPrEx>
-          <w:tblCellMar>
-            <w:top w:w="0" w:type="dxa"/>
-            <w:bottom w:w="0" w:type="dxa"/>
-          </w:tblCellMar>
-        </w:tblPrEx>
         <w:trPr>
           <w:trHeight w:val="1"/>
         </w:trPr>
@@ -8871,12 +8928,6 @@
         </w:tc>
       </w:tr>
       <w:tr>
-        <w:tblPrEx>
-          <w:tblCellMar>
-            <w:top w:w="0" w:type="dxa"/>
-            <w:bottom w:w="0" w:type="dxa"/>
-          </w:tblCellMar>
-        </w:tblPrEx>
         <w:trPr>
           <w:trHeight w:val="1"/>
         </w:trPr>
@@ -8946,6 +8997,7 @@
                 <w:color w:val="FF0000"/>
                 <w:sz w:val="24"/>
               </w:rPr>
+              <w:lastRenderedPageBreak/>
               <w:t>centered</w:t>
             </w:r>
             <w:proofErr w:type="spellEnd"/>
@@ -8989,7 +9041,17 @@
                 <w:color w:val="FF0000"/>
                 <w:sz w:val="24"/>
               </w:rPr>
-              <w:t xml:space="preserve">That the screen will always follow wherever the player moves towards, and that the player is always </w:t>
+              <w:lastRenderedPageBreak/>
+              <w:t xml:space="preserve">That the screen will always follow wherever the player moves </w:t>
+            </w:r>
+            <w:r>
+              <w:rPr>
+                <w:rFonts w:ascii="Calibri" w:eastAsia="Calibri" w:hAnsi="Calibri" w:cs="Calibri"/>
+                <w:color w:val="FF0000"/>
+                <w:sz w:val="24"/>
+              </w:rPr>
+              <w:lastRenderedPageBreak/>
+              <w:t xml:space="preserve">towards, and that the player is always </w:t>
             </w:r>
             <w:proofErr w:type="spellStart"/>
             <w:r>
@@ -9103,12 +9165,6 @@
         </w:tc>
       </w:tr>
       <w:tr>
-        <w:tblPrEx>
-          <w:tblCellMar>
-            <w:top w:w="0" w:type="dxa"/>
-            <w:bottom w:w="0" w:type="dxa"/>
-          </w:tblCellMar>
-        </w:tblPrEx>
         <w:trPr>
           <w:trHeight w:val="1"/>
         </w:trPr>
@@ -9308,12 +9364,6 @@
         </w:tc>
       </w:tr>
       <w:tr>
-        <w:tblPrEx>
-          <w:tblCellMar>
-            <w:top w:w="0" w:type="dxa"/>
-            <w:bottom w:w="0" w:type="dxa"/>
-          </w:tblCellMar>
-        </w:tblPrEx>
         <w:trPr>
           <w:trHeight w:val="1"/>
         </w:trPr>
@@ -9494,12 +9544,6 @@
         </w:tc>
       </w:tr>
       <w:tr>
-        <w:tblPrEx>
-          <w:tblCellMar>
-            <w:top w:w="0" w:type="dxa"/>
-            <w:bottom w:w="0" w:type="dxa"/>
-          </w:tblCellMar>
-        </w:tblPrEx>
         <w:trPr>
           <w:trHeight w:val="1"/>
         </w:trPr>
@@ -9560,60 +9604,41 @@
                 <w:color w:val="FF0000"/>
                 <w:sz w:val="24"/>
               </w:rPr>
-              <w:t xml:space="preserve">Check to ensure </w:t>
-            </w:r>
-            <w:r>
+              <w:t>Check to ensure zombies spawn at all stages, ghouls at the second and third stages, and the vampire at the last stage itself.</w:t>
+            </w:r>
+          </w:p>
+        </w:tc>
+        <w:tc>
+          <w:tcPr>
+            <w:tcW w:w="2096" w:type="dxa"/>
+            <w:tcBorders>
+              <w:top w:val="single" w:sz="4" w:space="0" w:color="000000"/>
+              <w:left w:val="single" w:sz="4" w:space="0" w:color="000000"/>
+              <w:bottom w:val="single" w:sz="4" w:space="0" w:color="000000"/>
+              <w:right w:val="single" w:sz="4" w:space="0" w:color="000000"/>
+            </w:tcBorders>
+            <w:shd w:val="clear" w:color="000000" w:fill="FFFFFF"/>
+            <w:tcMar>
+              <w:left w:w="108" w:type="dxa"/>
+              <w:right w:w="108" w:type="dxa"/>
+            </w:tcMar>
+          </w:tcPr>
+          <w:p>
+            <w:pPr>
+              <w:spacing w:after="0" w:line="240" w:lineRule="auto"/>
               <w:rPr>
                 <w:rFonts w:ascii="Calibri" w:eastAsia="Calibri" w:hAnsi="Calibri" w:cs="Calibri"/>
                 <w:color w:val="FF0000"/>
                 <w:sz w:val="24"/>
               </w:rPr>
-              <w:lastRenderedPageBreak/>
-              <w:t>zombies spawn at all stages, ghouls at the second and third stages, and the vampire at the last stage itself.</w:t>
-            </w:r>
-          </w:p>
-        </w:tc>
-        <w:tc>
-          <w:tcPr>
-            <w:tcW w:w="2096" w:type="dxa"/>
-            <w:tcBorders>
-              <w:top w:val="single" w:sz="4" w:space="0" w:color="000000"/>
-              <w:left w:val="single" w:sz="4" w:space="0" w:color="000000"/>
-              <w:bottom w:val="single" w:sz="4" w:space="0" w:color="000000"/>
-              <w:right w:val="single" w:sz="4" w:space="0" w:color="000000"/>
-            </w:tcBorders>
-            <w:shd w:val="clear" w:color="000000" w:fill="FFFFFF"/>
-            <w:tcMar>
-              <w:left w:w="108" w:type="dxa"/>
-              <w:right w:w="108" w:type="dxa"/>
-            </w:tcMar>
-          </w:tcPr>
-          <w:p>
-            <w:pPr>
-              <w:spacing w:after="0" w:line="240" w:lineRule="auto"/>
+            </w:pPr>
+            <w:r>
               <w:rPr>
                 <w:rFonts w:ascii="Calibri" w:eastAsia="Calibri" w:hAnsi="Calibri" w:cs="Calibri"/>
                 <w:color w:val="FF0000"/>
                 <w:sz w:val="24"/>
               </w:rPr>
-            </w:pPr>
-            <w:r>
-              <w:rPr>
-                <w:rFonts w:ascii="Calibri" w:eastAsia="Calibri" w:hAnsi="Calibri" w:cs="Calibri"/>
-                <w:color w:val="FF0000"/>
-                <w:sz w:val="24"/>
-              </w:rPr>
-              <w:lastRenderedPageBreak/>
-              <w:t xml:space="preserve">That zombies </w:t>
-            </w:r>
-            <w:r>
-              <w:rPr>
-                <w:rFonts w:ascii="Calibri" w:eastAsia="Calibri" w:hAnsi="Calibri" w:cs="Calibri"/>
-                <w:color w:val="FF0000"/>
-                <w:sz w:val="24"/>
-              </w:rPr>
-              <w:lastRenderedPageBreak/>
-              <w:t>appear in all game levels, ghouls from the second level onwards, and the vampire at the last stage/level.</w:t>
+              <w:t>That zombies appear in all game levels, ghouls from the second level onwards, and the vampire at the last stage/level.</w:t>
             </w:r>
           </w:p>
           <w:p>
@@ -9709,12 +9734,6 @@
         </w:tc>
       </w:tr>
       <w:tr>
-        <w:tblPrEx>
-          <w:tblCellMar>
-            <w:top w:w="0" w:type="dxa"/>
-            <w:bottom w:w="0" w:type="dxa"/>
-          </w:tblCellMar>
-        </w:tblPrEx>
         <w:trPr>
           <w:trHeight w:val="1"/>
         </w:trPr>
@@ -9904,12 +9923,6 @@
         </w:tc>
       </w:tr>
       <w:tr>
-        <w:tblPrEx>
-          <w:tblCellMar>
-            <w:top w:w="0" w:type="dxa"/>
-            <w:bottom w:w="0" w:type="dxa"/>
-          </w:tblCellMar>
-        </w:tblPrEx>
         <w:trPr>
           <w:trHeight w:val="1"/>
         </w:trPr>
@@ -10038,7 +10051,16 @@
                 <w:color w:val="FF0000"/>
                 <w:sz w:val="24"/>
               </w:rPr>
-              <w:t>’, and animation assigned to it. With the sole exception of Vampire, that has no ‘animation’ so to speak of.</w:t>
+              <w:t xml:space="preserve">’, and animation assigned to it. With the sole exception of </w:t>
+            </w:r>
+            <w:r>
+              <w:rPr>
+                <w:rFonts w:ascii="Calibri" w:eastAsia="Calibri" w:hAnsi="Calibri" w:cs="Calibri"/>
+                <w:color w:val="FF0000"/>
+                <w:sz w:val="24"/>
+              </w:rPr>
+              <w:lastRenderedPageBreak/>
+              <w:t>Vampire, that has no ‘animation’ so to speak of.</w:t>
             </w:r>
           </w:p>
         </w:tc>
@@ -10116,12 +10138,6 @@
         </w:tc>
       </w:tr>
       <w:tr>
-        <w:tblPrEx>
-          <w:tblCellMar>
-            <w:top w:w="0" w:type="dxa"/>
-            <w:bottom w:w="0" w:type="dxa"/>
-          </w:tblCellMar>
-        </w:tblPrEx>
         <w:trPr>
           <w:trHeight w:val="1"/>
         </w:trPr>
@@ -10302,12 +10318,6 @@
         </w:tc>
       </w:tr>
       <w:tr>
-        <w:tblPrEx>
-          <w:tblCellMar>
-            <w:top w:w="0" w:type="dxa"/>
-            <w:bottom w:w="0" w:type="dxa"/>
-          </w:tblCellMar>
-        </w:tblPrEx>
         <w:trPr>
           <w:trHeight w:val="1"/>
         </w:trPr>
@@ -10506,12 +10516,6 @@
         </w:tc>
       </w:tr>
       <w:tr>
-        <w:tblPrEx>
-          <w:tblCellMar>
-            <w:top w:w="0" w:type="dxa"/>
-            <w:bottom w:w="0" w:type="dxa"/>
-          </w:tblCellMar>
-        </w:tblPrEx>
         <w:trPr>
           <w:trHeight w:val="1"/>
         </w:trPr>
@@ -10572,60 +10576,41 @@
                 <w:color w:val="FF0000"/>
                 <w:sz w:val="24"/>
               </w:rPr>
-              <w:t xml:space="preserve">Check to ensure </w:t>
-            </w:r>
-            <w:r>
+              <w:t>Check to ensure that a Ghoul or Vampire can fire a shot in front of them.</w:t>
+            </w:r>
+          </w:p>
+        </w:tc>
+        <w:tc>
+          <w:tcPr>
+            <w:tcW w:w="2096" w:type="dxa"/>
+            <w:tcBorders>
+              <w:top w:val="single" w:sz="4" w:space="0" w:color="000000"/>
+              <w:left w:val="single" w:sz="4" w:space="0" w:color="000000"/>
+              <w:bottom w:val="single" w:sz="4" w:space="0" w:color="000000"/>
+              <w:right w:val="single" w:sz="4" w:space="0" w:color="000000"/>
+            </w:tcBorders>
+            <w:shd w:val="clear" w:color="000000" w:fill="FFFFFF"/>
+            <w:tcMar>
+              <w:left w:w="108" w:type="dxa"/>
+              <w:right w:w="108" w:type="dxa"/>
+            </w:tcMar>
+          </w:tcPr>
+          <w:p>
+            <w:pPr>
+              <w:spacing w:after="0" w:line="240" w:lineRule="auto"/>
               <w:rPr>
                 <w:rFonts w:ascii="Calibri" w:eastAsia="Calibri" w:hAnsi="Calibri" w:cs="Calibri"/>
                 <w:color w:val="FF0000"/>
                 <w:sz w:val="24"/>
               </w:rPr>
-              <w:lastRenderedPageBreak/>
-              <w:t>that a Ghoul or Vampire can fire a shot in front of them.</w:t>
-            </w:r>
-          </w:p>
-        </w:tc>
-        <w:tc>
-          <w:tcPr>
-            <w:tcW w:w="2096" w:type="dxa"/>
-            <w:tcBorders>
-              <w:top w:val="single" w:sz="4" w:space="0" w:color="000000"/>
-              <w:left w:val="single" w:sz="4" w:space="0" w:color="000000"/>
-              <w:bottom w:val="single" w:sz="4" w:space="0" w:color="000000"/>
-              <w:right w:val="single" w:sz="4" w:space="0" w:color="000000"/>
-            </w:tcBorders>
-            <w:shd w:val="clear" w:color="000000" w:fill="FFFFFF"/>
-            <w:tcMar>
-              <w:left w:w="108" w:type="dxa"/>
-              <w:right w:w="108" w:type="dxa"/>
-            </w:tcMar>
-          </w:tcPr>
-          <w:p>
-            <w:pPr>
-              <w:spacing w:after="0" w:line="240" w:lineRule="auto"/>
+            </w:pPr>
+            <w:r>
               <w:rPr>
                 <w:rFonts w:ascii="Calibri" w:eastAsia="Calibri" w:hAnsi="Calibri" w:cs="Calibri"/>
                 <w:color w:val="FF0000"/>
                 <w:sz w:val="24"/>
               </w:rPr>
-            </w:pPr>
-            <w:r>
-              <w:rPr>
-                <w:rFonts w:ascii="Calibri" w:eastAsia="Calibri" w:hAnsi="Calibri" w:cs="Calibri"/>
-                <w:color w:val="FF0000"/>
-                <w:sz w:val="24"/>
-              </w:rPr>
-              <w:lastRenderedPageBreak/>
-              <w:t xml:space="preserve">That the vampire </w:t>
-            </w:r>
-            <w:r>
-              <w:rPr>
-                <w:rFonts w:ascii="Calibri" w:eastAsia="Calibri" w:hAnsi="Calibri" w:cs="Calibri"/>
-                <w:color w:val="FF0000"/>
-                <w:sz w:val="24"/>
-              </w:rPr>
-              <w:lastRenderedPageBreak/>
-              <w:t>and ghoul will always fire a shot moving in the direction they were facing at the time.</w:t>
+              <w:t>That the vampire and ghoul will always fire a shot moving in the direction they were facing at the time.</w:t>
             </w:r>
           </w:p>
           <w:p>
@@ -10711,12 +10696,6 @@
         </w:tc>
       </w:tr>
       <w:tr>
-        <w:tblPrEx>
-          <w:tblCellMar>
-            <w:top w:w="0" w:type="dxa"/>
-            <w:bottom w:w="0" w:type="dxa"/>
-          </w:tblCellMar>
-        </w:tblPrEx>
         <w:trPr>
           <w:trHeight w:val="1"/>
         </w:trPr>
@@ -10905,12 +10884,6 @@
         </w:tc>
       </w:tr>
       <w:tr>
-        <w:tblPrEx>
-          <w:tblCellMar>
-            <w:top w:w="0" w:type="dxa"/>
-            <w:bottom w:w="0" w:type="dxa"/>
-          </w:tblCellMar>
-        </w:tblPrEx>
         <w:trPr>
           <w:trHeight w:val="1"/>
         </w:trPr>
@@ -11101,12 +11074,6 @@
         </w:tc>
       </w:tr>
       <w:tr>
-        <w:tblPrEx>
-          <w:tblCellMar>
-            <w:top w:w="0" w:type="dxa"/>
-            <w:bottom w:w="0" w:type="dxa"/>
-          </w:tblCellMar>
-        </w:tblPrEx>
         <w:tc>
           <w:tcPr>
             <w:tcW w:w="673" w:type="dxa"/>
@@ -11164,7 +11131,16 @@
                 <w:color w:val="FF0000"/>
                 <w:sz w:val="24"/>
               </w:rPr>
-              <w:t>Check to ensure the player loses health over time if they are in contact with any enemy unit collision wise.</w:t>
+              <w:t xml:space="preserve">Check to ensure </w:t>
+            </w:r>
+            <w:r>
+              <w:rPr>
+                <w:rFonts w:ascii="Calibri" w:eastAsia="Calibri" w:hAnsi="Calibri" w:cs="Calibri"/>
+                <w:color w:val="FF0000"/>
+                <w:sz w:val="24"/>
+              </w:rPr>
+              <w:lastRenderedPageBreak/>
+              <w:t>the player loses health over time if they are in contact with any enemy unit collision wise.</w:t>
             </w:r>
           </w:p>
         </w:tc>
@@ -11198,7 +11174,17 @@
                 <w:color w:val="FF0000"/>
                 <w:sz w:val="24"/>
               </w:rPr>
-              <w:t>That as long as the player is in ‘touch’ contact with any enemy, they will slowly lose their health over time.</w:t>
+              <w:lastRenderedPageBreak/>
+              <w:t xml:space="preserve">That as long as the </w:t>
+            </w:r>
+            <w:r>
+              <w:rPr>
+                <w:rFonts w:ascii="Calibri" w:eastAsia="Calibri" w:hAnsi="Calibri" w:cs="Calibri"/>
+                <w:color w:val="FF0000"/>
+                <w:sz w:val="24"/>
+              </w:rPr>
+              <w:lastRenderedPageBreak/>
+              <w:t>player is in ‘touch’ contact with any enemy, they will slowly lose their health over time.</w:t>
             </w:r>
           </w:p>
           <w:p>
@@ -11238,6 +11224,7 @@
                 <w:color w:val="FF0000"/>
                 <w:sz w:val="24"/>
               </w:rPr>
+              <w:lastRenderedPageBreak/>
               <w:t>-</w:t>
             </w:r>
             <w:r>
@@ -11301,12 +11288,6 @@
         </w:tc>
       </w:tr>
       <w:tr>
-        <w:tblPrEx>
-          <w:tblCellMar>
-            <w:top w:w="0" w:type="dxa"/>
-            <w:bottom w:w="0" w:type="dxa"/>
-          </w:tblCellMar>
-        </w:tblPrEx>
         <w:trPr>
           <w:trHeight w:val="1"/>
         </w:trPr>
@@ -11505,12 +11486,6 @@
         </w:tc>
       </w:tr>
       <w:tr>
-        <w:tblPrEx>
-          <w:tblCellMar>
-            <w:top w:w="0" w:type="dxa"/>
-            <w:bottom w:w="0" w:type="dxa"/>
-          </w:tblCellMar>
-        </w:tblPrEx>
         <w:trPr>
           <w:trHeight w:val="1"/>
         </w:trPr>
@@ -11691,12 +11666,6 @@
         </w:tc>
       </w:tr>
       <w:tr>
-        <w:tblPrEx>
-          <w:tblCellMar>
-            <w:top w:w="0" w:type="dxa"/>
-            <w:bottom w:w="0" w:type="dxa"/>
-          </w:tblCellMar>
-        </w:tblPrEx>
         <w:trPr>
           <w:trHeight w:val="1"/>
         </w:trPr>
@@ -11757,60 +11726,41 @@
                 <w:color w:val="FF0000"/>
                 <w:sz w:val="24"/>
               </w:rPr>
-              <w:t xml:space="preserve">Check to see if a zombie or ghoul is </w:t>
-            </w:r>
-            <w:r>
+              <w:t>Check to see if a zombie or ghoul is out of the game screen after a set amount of time, they will disappear from the game itself.</w:t>
+            </w:r>
+          </w:p>
+        </w:tc>
+        <w:tc>
+          <w:tcPr>
+            <w:tcW w:w="2096" w:type="dxa"/>
+            <w:tcBorders>
+              <w:top w:val="single" w:sz="4" w:space="0" w:color="000000"/>
+              <w:left w:val="single" w:sz="4" w:space="0" w:color="000000"/>
+              <w:bottom w:val="single" w:sz="4" w:space="0" w:color="000000"/>
+              <w:right w:val="single" w:sz="4" w:space="0" w:color="000000"/>
+            </w:tcBorders>
+            <w:shd w:val="clear" w:color="000000" w:fill="FFFFFF"/>
+            <w:tcMar>
+              <w:left w:w="108" w:type="dxa"/>
+              <w:right w:w="108" w:type="dxa"/>
+            </w:tcMar>
+          </w:tcPr>
+          <w:p>
+            <w:pPr>
+              <w:spacing w:after="0" w:line="240" w:lineRule="auto"/>
               <w:rPr>
                 <w:rFonts w:ascii="Calibri" w:eastAsia="Calibri" w:hAnsi="Calibri" w:cs="Calibri"/>
                 <w:color w:val="FF0000"/>
                 <w:sz w:val="24"/>
               </w:rPr>
-              <w:lastRenderedPageBreak/>
-              <w:t>out of the game screen after a set amount of time, they will disappear from the game itself.</w:t>
-            </w:r>
-          </w:p>
-        </w:tc>
-        <w:tc>
-          <w:tcPr>
-            <w:tcW w:w="2096" w:type="dxa"/>
-            <w:tcBorders>
-              <w:top w:val="single" w:sz="4" w:space="0" w:color="000000"/>
-              <w:left w:val="single" w:sz="4" w:space="0" w:color="000000"/>
-              <w:bottom w:val="single" w:sz="4" w:space="0" w:color="000000"/>
-              <w:right w:val="single" w:sz="4" w:space="0" w:color="000000"/>
-            </w:tcBorders>
-            <w:shd w:val="clear" w:color="000000" w:fill="FFFFFF"/>
-            <w:tcMar>
-              <w:left w:w="108" w:type="dxa"/>
-              <w:right w:w="108" w:type="dxa"/>
-            </w:tcMar>
-          </w:tcPr>
-          <w:p>
-            <w:pPr>
-              <w:spacing w:after="0" w:line="240" w:lineRule="auto"/>
+            </w:pPr>
+            <w:r>
               <w:rPr>
                 <w:rFonts w:ascii="Calibri" w:eastAsia="Calibri" w:hAnsi="Calibri" w:cs="Calibri"/>
                 <w:color w:val="FF0000"/>
                 <w:sz w:val="24"/>
               </w:rPr>
-            </w:pPr>
-            <w:r>
-              <w:rPr>
-                <w:rFonts w:ascii="Calibri" w:eastAsia="Calibri" w:hAnsi="Calibri" w:cs="Calibri"/>
-                <w:color w:val="FF0000"/>
-                <w:sz w:val="24"/>
-              </w:rPr>
-              <w:lastRenderedPageBreak/>
-              <w:t xml:space="preserve">That if a zombie or ghoul is out of the </w:t>
-            </w:r>
-            <w:r>
-              <w:rPr>
-                <w:rFonts w:ascii="Calibri" w:eastAsia="Calibri" w:hAnsi="Calibri" w:cs="Calibri"/>
-                <w:color w:val="FF0000"/>
-                <w:sz w:val="24"/>
-              </w:rPr>
-              <w:lastRenderedPageBreak/>
-              <w:t>screen for more than a few seconds, they will remove themselves from play, and decrease the total amount of enemies for spawning count purposes.</w:t>
+              <w:t>That if a zombie or ghoul is out of the screen for more than a few seconds, they will remove themselves from play, and decrease the total amount of enemies for spawning count purposes.</w:t>
             </w:r>
           </w:p>
           <w:p>
@@ -11896,12 +11846,6 @@
         </w:tc>
       </w:tr>
       <w:tr>
-        <w:tblPrEx>
-          <w:tblCellMar>
-            <w:top w:w="0" w:type="dxa"/>
-            <w:bottom w:w="0" w:type="dxa"/>
-          </w:tblCellMar>
-        </w:tblPrEx>
         <w:trPr>
           <w:trHeight w:val="1"/>
         </w:trPr>
@@ -12099,12 +12043,6 @@
         </w:tc>
       </w:tr>
       <w:tr>
-        <w:tblPrEx>
-          <w:tblCellMar>
-            <w:top w:w="0" w:type="dxa"/>
-            <w:bottom w:w="0" w:type="dxa"/>
-          </w:tblCellMar>
-        </w:tblPrEx>
         <w:trPr>
           <w:trHeight w:val="1"/>
         </w:trPr>
@@ -12165,7 +12103,16 @@
                 <w:color w:val="FF0000"/>
                 <w:sz w:val="24"/>
               </w:rPr>
-              <w:t>Check to ensure gameplay moves to a new stage, after a set amount of time.</w:t>
+              <w:t xml:space="preserve">Check to ensure gameplay moves to </w:t>
+            </w:r>
+            <w:r>
+              <w:rPr>
+                <w:rFonts w:ascii="Calibri" w:eastAsia="Calibri" w:hAnsi="Calibri" w:cs="Calibri"/>
+                <w:color w:val="FF0000"/>
+                <w:sz w:val="24"/>
+              </w:rPr>
+              <w:lastRenderedPageBreak/>
+              <w:t>a new stage, after a set amount of time.</w:t>
             </w:r>
           </w:p>
         </w:tc>
@@ -12199,7 +12146,17 @@
                 <w:color w:val="FF0000"/>
                 <w:sz w:val="24"/>
               </w:rPr>
-              <w:t>That upon not dying/losing all health for a set amount of time, the player will automatically move to the next ‘stage’, visually.</w:t>
+              <w:lastRenderedPageBreak/>
+              <w:t xml:space="preserve">That upon not dying/losing all </w:t>
+            </w:r>
+            <w:r>
+              <w:rPr>
+                <w:rFonts w:ascii="Calibri" w:eastAsia="Calibri" w:hAnsi="Calibri" w:cs="Calibri"/>
+                <w:color w:val="FF0000"/>
+                <w:sz w:val="24"/>
+              </w:rPr>
+              <w:lastRenderedPageBreak/>
+              <w:t>health for a set amount of time, the player will automatically move to the next ‘stage’, visually.</w:t>
             </w:r>
           </w:p>
           <w:p>
@@ -12285,12 +12242,6 @@
         </w:tc>
       </w:tr>
       <w:tr>
-        <w:tblPrEx>
-          <w:tblCellMar>
-            <w:top w:w="0" w:type="dxa"/>
-            <w:bottom w:w="0" w:type="dxa"/>
-          </w:tblCellMar>
-        </w:tblPrEx>
         <w:trPr>
           <w:trHeight w:val="1"/>
         </w:trPr>
@@ -12461,12 +12412,6 @@
         </w:tc>
       </w:tr>
       <w:tr>
-        <w:tblPrEx>
-          <w:tblCellMar>
-            <w:top w:w="0" w:type="dxa"/>
-            <w:bottom w:w="0" w:type="dxa"/>
-          </w:tblCellMar>
-        </w:tblPrEx>
         <w:trPr>
           <w:trHeight w:val="1"/>
         </w:trPr>
@@ -12619,7 +12564,6 @@
                 <w:color w:val="FF0000"/>
                 <w:sz w:val="24"/>
               </w:rPr>
-              <w:lastRenderedPageBreak/>
               <w:t>-</w:t>
             </w:r>
             <w:r>
@@ -12683,12 +12627,6 @@
         </w:tc>
       </w:tr>
       <w:tr>
-        <w:tblPrEx>
-          <w:tblCellMar>
-            <w:top w:w="0" w:type="dxa"/>
-            <w:bottom w:w="0" w:type="dxa"/>
-          </w:tblCellMar>
-        </w:tblPrEx>
         <w:trPr>
           <w:trHeight w:val="1"/>
         </w:trPr>
@@ -12877,12 +12815,6 @@
         </w:tc>
       </w:tr>
       <w:tr>
-        <w:tblPrEx>
-          <w:tblCellMar>
-            <w:top w:w="0" w:type="dxa"/>
-            <w:bottom w:w="0" w:type="dxa"/>
-          </w:tblCellMar>
-        </w:tblPrEx>
         <w:trPr>
           <w:trHeight w:val="1"/>
         </w:trPr>
@@ -13081,12 +13013,6 @@
         </w:tc>
       </w:tr>
       <w:tr>
-        <w:tblPrEx>
-          <w:tblCellMar>
-            <w:top w:w="0" w:type="dxa"/>
-            <w:bottom w:w="0" w:type="dxa"/>
-          </w:tblCellMar>
-        </w:tblPrEx>
         <w:trPr>
           <w:trHeight w:val="1"/>
         </w:trPr>
@@ -13165,7 +13091,16 @@
                 <w:color w:val="FF0000"/>
                 <w:sz w:val="24"/>
               </w:rPr>
-              <w:t xml:space="preserve"> the “Ending” page, by pressing the return button.</w:t>
+              <w:t xml:space="preserve"> the “Ending” page, by pressing </w:t>
+            </w:r>
+            <w:r>
+              <w:rPr>
+                <w:rFonts w:ascii="Calibri" w:eastAsia="Calibri" w:hAnsi="Calibri" w:cs="Calibri"/>
+                <w:color w:val="FF0000"/>
+                <w:sz w:val="24"/>
+              </w:rPr>
+              <w:lastRenderedPageBreak/>
+              <w:t>the return button.</w:t>
             </w:r>
           </w:p>
         </w:tc>
@@ -13197,7 +13132,17 @@
                 <w:color w:val="FF0000"/>
                 <w:sz w:val="24"/>
               </w:rPr>
-              <w:t>That the main menu loads over the previous page, and shows the main menu screen along with two buttons, play game and instructions.</w:t>
+              <w:lastRenderedPageBreak/>
+              <w:t xml:space="preserve">That the main menu loads over the previous page, and shows the main menu screen </w:t>
+            </w:r>
+            <w:r>
+              <w:rPr>
+                <w:rFonts w:ascii="Calibri" w:eastAsia="Calibri" w:hAnsi="Calibri" w:cs="Calibri"/>
+                <w:color w:val="FF0000"/>
+                <w:sz w:val="24"/>
+              </w:rPr>
+              <w:lastRenderedPageBreak/>
+              <w:t>along with two buttons, play game and instructions.</w:t>
             </w:r>
           </w:p>
         </w:tc>
@@ -13492,7 +13437,6 @@
           <w:b/>
           <w:sz w:val="24"/>
         </w:rPr>
-        <w:lastRenderedPageBreak/>
         <w:t>Freesounds.org</w:t>
       </w:r>
       <w:r>
@@ -14135,7 +14079,6 @@
           <w:b/>
           <w:sz w:val="32"/>
         </w:rPr>
-        <w:lastRenderedPageBreak/>
         <w:t xml:space="preserve">Appendix A </w:t>
       </w:r>
       <w:r>
@@ -14163,7 +14106,7 @@
           <v:rect id="rectole0000000000" o:spid="_x0000_i1025" style="width:391.5pt;height:275.25pt" o:ole="" o:preferrelative="t" stroked="f">
             <v:imagedata r:id="rId5" o:title=""/>
           </v:rect>
-          <o:OLEObject Type="Embed" ProgID="StaticMetafile" ShapeID="rectole0000000000" DrawAspect="Content" ObjectID="_1567941648" r:id="rId6"/>
+          <o:OLEObject Type="Embed" ProgID="StaticMetafile" ShapeID="rectole0000000000" DrawAspect="Content" ObjectID="_1569151389" r:id="rId6"/>
         </w:object>
       </w:r>
     </w:p>
@@ -14285,18 +14228,12 @@
         <w:tblLook w:val="0000" w:firstRow="0" w:lastRow="0" w:firstColumn="0" w:lastColumn="0" w:noHBand="0" w:noVBand="0"/>
       </w:tblPr>
       <w:tblGrid>
+        <w:gridCol w:w="2340"/>
         <w:gridCol w:w="2339"/>
-        <w:gridCol w:w="2340"/>
-        <w:gridCol w:w="2340"/>
-        <w:gridCol w:w="2115"/>
+        <w:gridCol w:w="2339"/>
+        <w:gridCol w:w="2116"/>
       </w:tblGrid>
       <w:tr>
-        <w:tblPrEx>
-          <w:tblCellMar>
-            <w:top w:w="0" w:type="dxa"/>
-            <w:bottom w:w="0" w:type="dxa"/>
-          </w:tblCellMar>
-        </w:tblPrEx>
         <w:tc>
           <w:tcPr>
             <w:tcW w:w="2519" w:type="dxa"/>
@@ -14357,7 +14294,7 @@
                 <v:rect id="rectole0000000001" o:spid="_x0000_i1026" style="width:86.25pt;height:57.75pt" o:ole="" o:preferrelative="t" stroked="f">
                   <v:imagedata r:id="rId7" o:title=""/>
                 </v:rect>
-                <o:OLEObject Type="Embed" ProgID="StaticMetafile" ShapeID="rectole0000000001" DrawAspect="Content" ObjectID="_1567941649" r:id="rId8"/>
+                <o:OLEObject Type="Embed" ProgID="StaticMetafile" ShapeID="rectole0000000001" DrawAspect="Content" ObjectID="_1569151390" r:id="rId8"/>
               </w:object>
             </w:r>
           </w:p>
@@ -14413,7 +14350,7 @@
                 <v:rect id="rectole0000000002" o:spid="_x0000_i1027" style="width:86.25pt;height:57.75pt" o:ole="" o:preferrelative="t" stroked="f">
                   <v:imagedata r:id="rId9" o:title=""/>
                 </v:rect>
-                <o:OLEObject Type="Embed" ProgID="StaticMetafile" ShapeID="rectole0000000002" DrawAspect="Content" ObjectID="_1567941650" r:id="rId10"/>
+                <o:OLEObject Type="Embed" ProgID="StaticMetafile" ShapeID="rectole0000000002" DrawAspect="Content" ObjectID="_1569151391" r:id="rId10"/>
               </w:object>
             </w:r>
           </w:p>
@@ -14469,7 +14406,7 @@
                 <v:rect id="rectole0000000003" o:spid="_x0000_i1028" style="width:86.25pt;height:57.75pt" o:ole="" o:preferrelative="t" stroked="f">
                   <v:imagedata r:id="rId11" o:title=""/>
                 </v:rect>
-                <o:OLEObject Type="Embed" ProgID="StaticMetafile" ShapeID="rectole0000000003" DrawAspect="Content" ObjectID="_1567941651" r:id="rId12"/>
+                <o:OLEObject Type="Embed" ProgID="StaticMetafile" ShapeID="rectole0000000003" DrawAspect="Content" ObjectID="_1569151392" r:id="rId12"/>
               </w:object>
             </w:r>
           </w:p>
@@ -14510,12 +14447,6 @@
         </w:tc>
       </w:tr>
       <w:tr>
-        <w:tblPrEx>
-          <w:tblCellMar>
-            <w:top w:w="0" w:type="dxa"/>
-            <w:bottom w:w="0" w:type="dxa"/>
-          </w:tblCellMar>
-        </w:tblPrEx>
         <w:trPr>
           <w:trHeight w:val="509"/>
         </w:trPr>
@@ -14801,12 +14732,6 @@
         </w:tc>
       </w:tr>
       <w:tr>
-        <w:tblPrEx>
-          <w:tblCellMar>
-            <w:top w:w="0" w:type="dxa"/>
-            <w:bottom w:w="0" w:type="dxa"/>
-          </w:tblCellMar>
-        </w:tblPrEx>
         <w:tc>
           <w:tcPr>
             <w:tcW w:w="2519" w:type="dxa"/>
@@ -14930,12 +14855,6 @@
         </w:tc>
       </w:tr>
       <w:tr>
-        <w:tblPrEx>
-          <w:tblCellMar>
-            <w:top w:w="0" w:type="dxa"/>
-            <w:bottom w:w="0" w:type="dxa"/>
-          </w:tblCellMar>
-        </w:tblPrEx>
         <w:trPr>
           <w:trHeight w:val="1"/>
         </w:trPr>
@@ -15068,12 +14987,6 @@
         </w:tc>
       </w:tr>
       <w:tr>
-        <w:tblPrEx>
-          <w:tblCellMar>
-            <w:top w:w="0" w:type="dxa"/>
-            <w:bottom w:w="0" w:type="dxa"/>
-          </w:tblCellMar>
-        </w:tblPrEx>
         <w:tc>
           <w:tcPr>
             <w:tcW w:w="2519" w:type="dxa"/>
@@ -15197,12 +15110,6 @@
         </w:tc>
       </w:tr>
       <w:tr>
-        <w:tblPrEx>
-          <w:tblCellMar>
-            <w:top w:w="0" w:type="dxa"/>
-            <w:bottom w:w="0" w:type="dxa"/>
-          </w:tblCellMar>
-        </w:tblPrEx>
         <w:tc>
           <w:tcPr>
             <w:tcW w:w="2519" w:type="dxa"/>
@@ -15323,12 +15230,6 @@
         </w:tc>
       </w:tr>
       <w:tr>
-        <w:tblPrEx>
-          <w:tblCellMar>
-            <w:top w:w="0" w:type="dxa"/>
-            <w:bottom w:w="0" w:type="dxa"/>
-          </w:tblCellMar>
-        </w:tblPrEx>
         <w:tc>
           <w:tcPr>
             <w:tcW w:w="2519" w:type="dxa"/>
@@ -15465,7 +15366,7 @@
           <v:rect id="rectole0000000004" o:spid="_x0000_i1029" style="width:366pt;height:225pt" o:ole="" o:preferrelative="t" stroked="f">
             <v:imagedata r:id="rId13" o:title=""/>
           </v:rect>
-          <o:OLEObject Type="Embed" ProgID="StaticMetafile" ShapeID="rectole0000000004" DrawAspect="Content" ObjectID="_1567941652" r:id="rId14"/>
+          <o:OLEObject Type="Embed" ProgID="StaticMetafile" ShapeID="rectole0000000004" DrawAspect="Content" ObjectID="_1569151393" r:id="rId14"/>
         </w:object>
       </w:r>
     </w:p>
@@ -15698,7 +15599,6 @@
           <w:rFonts w:ascii="Calibri" w:eastAsia="Calibri" w:hAnsi="Calibri" w:cs="Calibri"/>
           <w:sz w:val="24"/>
         </w:rPr>
-        <w:lastRenderedPageBreak/>
         <w:t>There should be a few barrier’s to each floor, and only by unlocking/gaining persisting ‘keys’, can the player progress. Until eventually reaching the exit, located at the ground floor.</w:t>
       </w:r>
     </w:p>
@@ -15832,6 +15732,7 @@
           <w:color w:val="FF0000"/>
           <w:sz w:val="28"/>
         </w:rPr>
+        <w:lastRenderedPageBreak/>
         <w:t>City/Town ruins (Background sketches, top down)</w:t>
       </w:r>
     </w:p>
@@ -15849,7 +15750,7 @@
           <v:rect id="rectole0000000005" o:spid="_x0000_i1030" style="width:482.25pt;height:241.5pt" o:ole="" o:preferrelative="t" stroked="f">
             <v:imagedata r:id="rId15" o:title=""/>
           </v:rect>
-          <o:OLEObject Type="Embed" ProgID="StaticMetafile" ShapeID="rectole0000000005" DrawAspect="Content" ObjectID="_1567941653" r:id="rId16"/>
+          <o:OLEObject Type="Embed" ProgID="StaticMetafile" ShapeID="rectole0000000005" DrawAspect="Content" ObjectID="_1569151394" r:id="rId16"/>
         </w:object>
       </w:r>
     </w:p>
@@ -16006,7 +15907,7 @@
           <v:rect id="rectole0000000006" o:spid="_x0000_i1031" style="width:481.5pt;height:240.75pt" o:ole="" o:preferrelative="t" stroked="f">
             <v:imagedata r:id="rId17" o:title=""/>
           </v:rect>
-          <o:OLEObject Type="Embed" ProgID="StaticMetafile" ShapeID="rectole0000000006" DrawAspect="Content" ObjectID="_1567941654" r:id="rId18"/>
+          <o:OLEObject Type="Embed" ProgID="StaticMetafile" ShapeID="rectole0000000006" DrawAspect="Content" ObjectID="_1569151395" r:id="rId18"/>
         </w:object>
       </w:r>
       <w:r>
@@ -16178,7 +16079,7 @@
           <v:rect id="rectole0000000007" o:spid="_x0000_i1032" style="width:484.5pt;height:243pt" o:ole="" o:preferrelative="t" stroked="f">
             <v:imagedata r:id="rId19" o:title=""/>
           </v:rect>
-          <o:OLEObject Type="Embed" ProgID="StaticMetafile" ShapeID="rectole0000000007" DrawAspect="Content" ObjectID="_1567941655" r:id="rId20"/>
+          <o:OLEObject Type="Embed" ProgID="StaticMetafile" ShapeID="rectole0000000007" DrawAspect="Content" ObjectID="_1569151396" r:id="rId20"/>
         </w:object>
       </w:r>
     </w:p>

</xml_diff>